<commit_message>
added diagrams + updated report file
</commit_message>
<xml_diff>
--- a/ai_11/volodymyr_khailov/epic 7/epic_7_pactice_work_report_volodymyr_khailov.docx
+++ b/ai_11/volodymyr_khailov/epic 7/epic_7_pactice_work_report_volodymyr_khailov.docx
@@ -4,7 +4,7 @@
   <w:body>
     <w:p>
       <w:pPr>
-        <w:spacing w:after="200" w:line="276" w:lineRule="auto"/>
+        <w:spacing w:line="240" w:lineRule="auto"/>
         <w:jc w:val="center"/>
         <w:rPr>
           <w:rFonts w:ascii="Times New Roman" w:cs="Times New Roman" w:eastAsia="Times New Roman" w:hAnsi="Times New Roman"/>
@@ -24,7 +24,7 @@
     </w:p>
     <w:p>
       <w:pPr>
-        <w:spacing w:after="200" w:line="276" w:lineRule="auto"/>
+        <w:spacing w:line="240" w:lineRule="auto"/>
         <w:jc w:val="center"/>
         <w:rPr>
           <w:rFonts w:ascii="Times New Roman" w:cs="Times New Roman" w:eastAsia="Times New Roman" w:hAnsi="Times New Roman"/>
@@ -64,55 +64,52 @@
     </w:p>
     <w:p>
       <w:pPr>
-        <w:spacing w:after="200" w:line="276" w:lineRule="auto"/>
-        <w:rPr>
-          <w:rFonts w:ascii="Times New Roman" w:cs="Times New Roman" w:eastAsia="Times New Roman" w:hAnsi="Times New Roman"/>
-        </w:rPr>
-      </w:pPr>
-      <w:r>
-        <w:rPr>
-          <w:rtl w:val="0"/>
-        </w:rPr>
-      </w:r>
-    </w:p>
-    <w:p>
-      <w:pPr>
-        <w:spacing w:after="200" w:line="276" w:lineRule="auto"/>
-        <w:rPr>
-          <w:rFonts w:ascii="Times New Roman" w:cs="Times New Roman" w:eastAsia="Times New Roman" w:hAnsi="Times New Roman"/>
-        </w:rPr>
-      </w:pPr>
-      <w:r>
-        <w:rPr>
-          <w:rtl w:val="0"/>
-        </w:rPr>
-      </w:r>
-    </w:p>
-    <w:p>
-      <w:pPr>
-        <w:spacing w:after="200" w:line="276" w:lineRule="auto"/>
-        <w:jc w:val="center"/>
-        <w:rPr>
-          <w:i w:val="1"/>
-          <w:color w:val="444499"/>
-          <w:sz w:val="20"/>
-          <w:szCs w:val="20"/>
-        </w:rPr>
-      </w:pPr>
-      <w:r>
-        <w:rPr>
-          <w:rFonts w:ascii="Times New Roman" w:cs="Times New Roman" w:eastAsia="Times New Roman" w:hAnsi="Times New Roman"/>
-        </w:rPr>
+        <w:spacing w:line="240" w:lineRule="auto"/>
+        <w:rPr>
+          <w:rFonts w:ascii="Times New Roman" w:cs="Times New Roman" w:eastAsia="Times New Roman" w:hAnsi="Times New Roman"/>
+          <w:sz w:val="24"/>
+          <w:szCs w:val="24"/>
+        </w:rPr>
+      </w:pPr>
+      <w:r>
+        <w:rPr>
+          <w:rtl w:val="0"/>
+        </w:rPr>
+      </w:r>
+    </w:p>
+    <w:p>
+      <w:pPr>
+        <w:spacing w:line="240" w:lineRule="auto"/>
+        <w:rPr>
+          <w:rFonts w:ascii="Times New Roman" w:cs="Times New Roman" w:eastAsia="Times New Roman" w:hAnsi="Times New Roman"/>
+          <w:sz w:val="24"/>
+          <w:szCs w:val="24"/>
+        </w:rPr>
+      </w:pPr>
+      <w:r>
+        <w:rPr>
+          <w:rtl w:val="0"/>
+        </w:rPr>
+      </w:r>
+      <w:r>
         <w:drawing>
-          <wp:inline distB="114300" distT="114300" distL="114300" distR="114300">
-            <wp:extent cx="2649150" cy="2520000"/>
+          <wp:anchor allowOverlap="1" behindDoc="0" distB="0" distT="0" distL="114300" distR="114300" hidden="0" layoutInCell="1" locked="0" relativeHeight="0" simplePos="0">
+            <wp:simplePos x="0" y="0"/>
+            <wp:positionH relativeFrom="column">
+              <wp:posOffset>1508288</wp:posOffset>
+            </wp:positionH>
+            <wp:positionV relativeFrom="paragraph">
+              <wp:posOffset>85725</wp:posOffset>
+            </wp:positionV>
+            <wp:extent cx="2710845" cy="2571750"/>
             <wp:effectExtent b="0" l="0" r="0" t="0"/>
-            <wp:docPr id="9" name="image7.jpg"/>
+            <wp:wrapNone/>
+            <wp:docPr descr="A blue and white logo&#10;&#10;Description automatically generated" id="7" name="image1.jpg"/>
             <a:graphic>
               <a:graphicData uri="http://schemas.openxmlformats.org/drawingml/2006/picture">
                 <pic:pic>
                   <pic:nvPicPr>
-                    <pic:cNvPr id="0" name="image7.jpg"/>
+                    <pic:cNvPr descr="A blue and white logo&#10;&#10;Description automatically generated" id="0" name="image1.jpg"/>
                     <pic:cNvPicPr preferRelativeResize="0"/>
                   </pic:nvPicPr>
                   <pic:blipFill>
@@ -125,7 +122,7 @@
                   <pic:spPr>
                     <a:xfrm>
                       <a:off x="0" y="0"/>
-                      <a:ext cx="2649150" cy="2520000"/>
+                      <a:ext cx="2710845" cy="2571750"/>
                     </a:xfrm>
                     <a:prstGeom prst="rect"/>
                     <a:ln/>
@@ -133,18 +130,93 @@
                 </pic:pic>
               </a:graphicData>
             </a:graphic>
-          </wp:inline>
+          </wp:anchor>
         </w:drawing>
       </w:r>
-      <w:r>
-        <w:rPr>
-          <w:rtl w:val="0"/>
-        </w:rPr>
-      </w:r>
-    </w:p>
-    <w:p>
-      <w:pPr>
-        <w:spacing w:after="200" w:line="240" w:lineRule="auto"/>
+    </w:p>
+    <w:p>
+      <w:pPr>
+        <w:spacing w:line="240" w:lineRule="auto"/>
+        <w:jc w:val="center"/>
+        <w:rPr>
+          <w:rFonts w:ascii="Times New Roman" w:cs="Times New Roman" w:eastAsia="Times New Roman" w:hAnsi="Times New Roman"/>
+          <w:sz w:val="24"/>
+          <w:szCs w:val="24"/>
+        </w:rPr>
+      </w:pPr>
+      <w:r>
+        <w:rPr>
+          <w:rtl w:val="0"/>
+        </w:rPr>
+      </w:r>
+    </w:p>
+    <w:p>
+      <w:pPr>
+        <w:spacing w:line="240" w:lineRule="auto"/>
+        <w:jc w:val="center"/>
+        <w:rPr>
+          <w:rFonts w:ascii="Times New Roman" w:cs="Times New Roman" w:eastAsia="Times New Roman" w:hAnsi="Times New Roman"/>
+          <w:sz w:val="24"/>
+          <w:szCs w:val="24"/>
+        </w:rPr>
+      </w:pPr>
+      <w:r>
+        <w:rPr>
+          <w:rtl w:val="0"/>
+        </w:rPr>
+      </w:r>
+    </w:p>
+    <w:p>
+      <w:pPr>
+        <w:spacing w:line="240" w:lineRule="auto"/>
+        <w:jc w:val="center"/>
+        <w:rPr>
+          <w:rFonts w:ascii="Times New Roman" w:cs="Times New Roman" w:eastAsia="Times New Roman" w:hAnsi="Times New Roman"/>
+          <w:sz w:val="24"/>
+          <w:szCs w:val="24"/>
+        </w:rPr>
+      </w:pPr>
+      <w:r>
+        <w:rPr>
+          <w:rtl w:val="0"/>
+        </w:rPr>
+      </w:r>
+    </w:p>
+    <w:p>
+      <w:pPr>
+        <w:spacing w:line="240" w:lineRule="auto"/>
+        <w:jc w:val="center"/>
+        <w:rPr>
+          <w:rFonts w:ascii="Times New Roman" w:cs="Times New Roman" w:eastAsia="Times New Roman" w:hAnsi="Times New Roman"/>
+          <w:sz w:val="24"/>
+          <w:szCs w:val="24"/>
+        </w:rPr>
+      </w:pPr>
+      <w:r>
+        <w:rPr>
+          <w:rtl w:val="0"/>
+        </w:rPr>
+      </w:r>
+    </w:p>
+    <w:p>
+      <w:pPr>
+        <w:spacing w:line="240" w:lineRule="auto"/>
+        <w:jc w:val="center"/>
+        <w:rPr>
+          <w:rFonts w:ascii="Times New Roman" w:cs="Times New Roman" w:eastAsia="Times New Roman" w:hAnsi="Times New Roman"/>
+          <w:sz w:val="24"/>
+          <w:szCs w:val="24"/>
+        </w:rPr>
+      </w:pPr>
+      <w:r>
+        <w:rPr>
+          <w:rtl w:val="0"/>
+        </w:rPr>
+      </w:r>
+    </w:p>
+    <w:p>
+      <w:pPr>
+        <w:spacing w:line="240" w:lineRule="auto"/>
         <w:jc w:val="center"/>
         <w:rPr>
           <w:rFonts w:ascii="Times New Roman" w:cs="Times New Roman" w:eastAsia="Times New Roman" w:hAnsi="Times New Roman"/>
@@ -161,7 +233,7 @@
     </w:p>
     <w:p>
       <w:pPr>
-        <w:spacing w:after="200" w:line="240" w:lineRule="auto"/>
+        <w:spacing w:line="240" w:lineRule="auto"/>
         <w:jc w:val="center"/>
         <w:rPr>
           <w:rFonts w:ascii="Times New Roman" w:cs="Times New Roman" w:eastAsia="Times New Roman" w:hAnsi="Times New Roman"/>
@@ -172,33 +244,47 @@
       </w:pPr>
       <w:r>
         <w:rPr>
+          <w:rtl w:val="0"/>
+        </w:rPr>
+      </w:r>
+    </w:p>
+    <w:p>
+      <w:pPr>
+        <w:spacing w:line="240" w:lineRule="auto"/>
+        <w:jc w:val="center"/>
+        <w:rPr>
           <w:rFonts w:ascii="Times New Roman" w:cs="Times New Roman" w:eastAsia="Times New Roman" w:hAnsi="Times New Roman"/>
           <w:b w:val="1"/>
           <w:sz w:val="40"/>
           <w:szCs w:val="40"/>
+        </w:rPr>
+      </w:pPr>
+      <w:r>
+        <w:rPr>
+          <w:rtl w:val="0"/>
+        </w:rPr>
+      </w:r>
+    </w:p>
+    <w:p>
+      <w:pPr>
+        <w:spacing w:line="240" w:lineRule="auto"/>
+        <w:jc w:val="center"/>
+        <w:rPr>
+          <w:rFonts w:ascii="Times New Roman" w:cs="Times New Roman" w:eastAsia="Times New Roman" w:hAnsi="Times New Roman"/>
+          <w:b w:val="1"/>
+          <w:sz w:val="40"/>
+          <w:szCs w:val="40"/>
+        </w:rPr>
+      </w:pPr>
+      <w:r>
+        <w:rPr>
+          <w:rFonts w:ascii="Times New Roman" w:cs="Times New Roman" w:eastAsia="Times New Roman" w:hAnsi="Times New Roman"/>
+          <w:b w:val="1"/>
+          <w:sz w:val="40"/>
+          <w:szCs w:val="40"/>
           <w:rtl w:val="0"/>
         </w:rPr>
         <w:t xml:space="preserve">Звіт</w:t>
-      </w:r>
-    </w:p>
-    <w:p>
-      <w:pPr>
-        <w:spacing w:after="200" w:line="240" w:lineRule="auto"/>
-        <w:jc w:val="center"/>
-        <w:rPr>
-          <w:rFonts w:ascii="Times New Roman" w:cs="Times New Roman" w:eastAsia="Times New Roman" w:hAnsi="Times New Roman"/>
-          <w:sz w:val="28"/>
-          <w:szCs w:val="28"/>
-        </w:rPr>
-      </w:pPr>
-      <w:r>
-        <w:rPr>
-          <w:rFonts w:ascii="Times New Roman" w:cs="Times New Roman" w:eastAsia="Times New Roman" w:hAnsi="Times New Roman"/>
-          <w:sz w:val="28"/>
-          <w:szCs w:val="28"/>
-          <w:rtl w:val="0"/>
-        </w:rPr>
-        <w:t xml:space="preserve">про виконання </w:t>
       </w:r>
     </w:p>
     <w:p>
@@ -207,8 +293,7 @@
           <w:tab w:val="center" w:leader="none" w:pos="4819"/>
           <w:tab w:val="left" w:leader="none" w:pos="7468"/>
         </w:tabs>
-        <w:spacing w:after="200" w:line="240" w:lineRule="auto"/>
-        <w:jc w:val="center"/>
+        <w:spacing w:line="240" w:lineRule="auto"/>
         <w:rPr>
           <w:rFonts w:ascii="Times New Roman" w:cs="Times New Roman" w:eastAsia="Times New Roman" w:hAnsi="Times New Roman"/>
           <w:b w:val="1"/>
@@ -224,12 +309,154 @@
           <w:szCs w:val="28"/>
           <w:rtl w:val="0"/>
         </w:rPr>
-        <w:t xml:space="preserve">Розрахункової роботи</w:t>
-      </w:r>
-    </w:p>
-    <w:p>
-      <w:pPr>
-        <w:spacing w:after="200" w:line="240" w:lineRule="auto"/>
+        <w:tab/>
+      </w:r>
+    </w:p>
+    <w:p>
+      <w:pPr>
+        <w:tabs>
+          <w:tab w:val="center" w:leader="none" w:pos="4819"/>
+          <w:tab w:val="left" w:leader="none" w:pos="7468"/>
+        </w:tabs>
+        <w:spacing w:line="240" w:lineRule="auto"/>
+        <w:rPr>
+          <w:rFonts w:ascii="Times New Roman" w:cs="Times New Roman" w:eastAsia="Times New Roman" w:hAnsi="Times New Roman"/>
+          <w:b w:val="1"/>
+          <w:sz w:val="28"/>
+          <w:szCs w:val="28"/>
+        </w:rPr>
+      </w:pPr>
+      <w:r>
+        <w:rPr>
+          <w:rtl w:val="0"/>
+        </w:rPr>
+      </w:r>
+    </w:p>
+    <w:p>
+      <w:pPr>
+        <w:tabs>
+          <w:tab w:val="center" w:leader="none" w:pos="4819"/>
+          <w:tab w:val="left" w:leader="none" w:pos="7468"/>
+        </w:tabs>
+        <w:spacing w:line="240" w:lineRule="auto"/>
+        <w:rPr>
+          <w:rFonts w:ascii="Times New Roman" w:cs="Times New Roman" w:eastAsia="Times New Roman" w:hAnsi="Times New Roman"/>
+          <w:b w:val="1"/>
+          <w:sz w:val="28"/>
+          <w:szCs w:val="28"/>
+        </w:rPr>
+      </w:pPr>
+      <w:r>
+        <w:rPr>
+          <w:rtl w:val="0"/>
+        </w:rPr>
+      </w:r>
+    </w:p>
+    <w:p>
+      <w:pPr>
+        <w:tabs>
+          <w:tab w:val="center" w:leader="none" w:pos="4819"/>
+          <w:tab w:val="left" w:leader="none" w:pos="7468"/>
+        </w:tabs>
+        <w:spacing w:line="240" w:lineRule="auto"/>
+        <w:rPr>
+          <w:rFonts w:ascii="Times New Roman" w:cs="Times New Roman" w:eastAsia="Times New Roman" w:hAnsi="Times New Roman"/>
+          <w:b w:val="1"/>
+          <w:sz w:val="28"/>
+          <w:szCs w:val="28"/>
+        </w:rPr>
+      </w:pPr>
+      <w:r>
+        <w:rPr>
+          <w:rtl w:val="0"/>
+        </w:rPr>
+      </w:r>
+    </w:p>
+    <w:p>
+      <w:pPr>
+        <w:tabs>
+          <w:tab w:val="center" w:leader="none" w:pos="4819"/>
+          <w:tab w:val="left" w:leader="none" w:pos="7468"/>
+        </w:tabs>
+        <w:spacing w:line="240" w:lineRule="auto"/>
+        <w:rPr>
+          <w:rFonts w:ascii="Times New Roman" w:cs="Times New Roman" w:eastAsia="Times New Roman" w:hAnsi="Times New Roman"/>
+          <w:b w:val="1"/>
+          <w:sz w:val="28"/>
+          <w:szCs w:val="28"/>
+        </w:rPr>
+      </w:pPr>
+      <w:r>
+        <w:rPr>
+          <w:rtl w:val="0"/>
+        </w:rPr>
+      </w:r>
+    </w:p>
+    <w:p>
+      <w:pPr>
+        <w:tabs>
+          <w:tab w:val="center" w:leader="none" w:pos="4819"/>
+          <w:tab w:val="left" w:leader="none" w:pos="7468"/>
+        </w:tabs>
+        <w:spacing w:line="240" w:lineRule="auto"/>
+        <w:jc w:val="center"/>
+        <w:rPr>
+          <w:rFonts w:ascii="Times New Roman" w:cs="Times New Roman" w:eastAsia="Times New Roman" w:hAnsi="Times New Roman"/>
+          <w:b w:val="1"/>
+          <w:sz w:val="28"/>
+          <w:szCs w:val="28"/>
+        </w:rPr>
+      </w:pPr>
+      <w:r>
+        <w:rPr>
+          <w:rFonts w:ascii="Times New Roman" w:cs="Times New Roman" w:eastAsia="Times New Roman" w:hAnsi="Times New Roman"/>
+          <w:b w:val="1"/>
+          <w:sz w:val="56"/>
+          <w:szCs w:val="56"/>
+          <w:rtl w:val="0"/>
+        </w:rPr>
+        <w:t xml:space="preserve">Звіт</w:t>
+      </w:r>
+      <w:r>
+        <w:rPr>
+          <w:rFonts w:ascii="Times New Roman" w:cs="Times New Roman" w:eastAsia="Times New Roman" w:hAnsi="Times New Roman"/>
+          <w:b w:val="1"/>
+          <w:sz w:val="28"/>
+          <w:szCs w:val="28"/>
+          <w:rtl w:val="0"/>
+        </w:rPr>
+        <w:t xml:space="preserve"> </w:t>
+      </w:r>
+    </w:p>
+    <w:p>
+      <w:pPr>
+        <w:tabs>
+          <w:tab w:val="center" w:leader="none" w:pos="4819"/>
+          <w:tab w:val="left" w:leader="none" w:pos="7468"/>
+        </w:tabs>
+        <w:spacing w:line="240" w:lineRule="auto"/>
+        <w:jc w:val="center"/>
+        <w:rPr>
+          <w:rFonts w:ascii="Times New Roman" w:cs="Times New Roman" w:eastAsia="Times New Roman" w:hAnsi="Times New Roman"/>
+          <w:b w:val="1"/>
+          <w:sz w:val="28"/>
+          <w:szCs w:val="28"/>
+        </w:rPr>
+      </w:pPr>
+      <w:r>
+        <w:rPr>
+          <w:rFonts w:ascii="Times New Roman" w:cs="Times New Roman" w:eastAsia="Times New Roman" w:hAnsi="Times New Roman"/>
+          <w:b w:val="1"/>
+          <w:sz w:val="28"/>
+          <w:szCs w:val="28"/>
+          <w:rtl w:val="0"/>
+        </w:rPr>
+        <w:t xml:space="preserve">про виконання розрахунково-графічних робіт блоку № 7</w:t>
+      </w:r>
+    </w:p>
+    <w:p>
+      <w:pPr>
+        <w:spacing w:line="240" w:lineRule="auto"/>
         <w:jc w:val="center"/>
         <w:rPr>
           <w:rFonts w:ascii="Times New Roman" w:cs="Times New Roman" w:eastAsia="Times New Roman" w:hAnsi="Times New Roman"/>
@@ -260,8 +487,171 @@
     </w:p>
     <w:p>
       <w:pPr>
-        <w:spacing w:after="200" w:line="240" w:lineRule="auto"/>
+        <w:spacing w:line="240" w:lineRule="auto"/>
         <w:jc w:val="center"/>
+        <w:rPr>
+          <w:rFonts w:ascii="Times New Roman" w:cs="Times New Roman" w:eastAsia="Times New Roman" w:hAnsi="Times New Roman"/>
+          <w:sz w:val="28"/>
+          <w:szCs w:val="28"/>
+        </w:rPr>
+      </w:pPr>
+      <w:r>
+        <w:rPr>
+          <w:rFonts w:ascii="Times New Roman" w:cs="Times New Roman" w:eastAsia="Times New Roman" w:hAnsi="Times New Roman"/>
+          <w:sz w:val="28"/>
+          <w:szCs w:val="28"/>
+          <w:rtl w:val="0"/>
+        </w:rPr>
+        <w:t xml:space="preserve">до:</w:t>
+      </w:r>
+    </w:p>
+    <w:p>
+      <w:pPr>
+        <w:spacing w:line="240" w:lineRule="auto"/>
+        <w:jc w:val="center"/>
+        <w:rPr>
+          <w:rFonts w:ascii="Times New Roman" w:cs="Times New Roman" w:eastAsia="Times New Roman" w:hAnsi="Times New Roman"/>
+          <w:sz w:val="28"/>
+          <w:szCs w:val="28"/>
+        </w:rPr>
+      </w:pPr>
+      <w:r>
+        <w:rPr>
+          <w:rFonts w:ascii="Times New Roman" w:cs="Times New Roman" w:eastAsia="Times New Roman" w:hAnsi="Times New Roman"/>
+          <w:sz w:val="28"/>
+          <w:szCs w:val="28"/>
+          <w:rtl w:val="0"/>
+        </w:rPr>
+        <w:t xml:space="preserve">ВНС Розрахунково-графічних робіт № 1-4</w:t>
+      </w:r>
+    </w:p>
+    <w:p>
+      <w:pPr>
+        <w:spacing w:line="240" w:lineRule="auto"/>
+        <w:jc w:val="center"/>
+        <w:rPr>
+          <w:rFonts w:ascii="Times New Roman" w:cs="Times New Roman" w:eastAsia="Times New Roman" w:hAnsi="Times New Roman"/>
+          <w:sz w:val="28"/>
+          <w:szCs w:val="28"/>
+        </w:rPr>
+      </w:pPr>
+      <w:r>
+        <w:rPr>
+          <w:rFonts w:ascii="Times New Roman" w:cs="Times New Roman" w:eastAsia="Times New Roman" w:hAnsi="Times New Roman"/>
+          <w:sz w:val="28"/>
+          <w:szCs w:val="28"/>
+          <w:rtl w:val="0"/>
+        </w:rPr>
+        <w:t xml:space="preserve">Практичних Робіт № 7</w:t>
+      </w:r>
+    </w:p>
+    <w:p>
+      <w:pPr>
+        <w:spacing w:line="240" w:lineRule="auto"/>
+        <w:jc w:val="center"/>
+        <w:rPr>
+          <w:rFonts w:ascii="Times New Roman" w:cs="Times New Roman" w:eastAsia="Times New Roman" w:hAnsi="Times New Roman"/>
+          <w:sz w:val="28"/>
+          <w:szCs w:val="28"/>
+        </w:rPr>
+      </w:pPr>
+      <w:r>
+        <w:rPr>
+          <w:rtl w:val="0"/>
+        </w:rPr>
+      </w:r>
+    </w:p>
+    <w:p>
+      <w:pPr>
+        <w:spacing w:line="240" w:lineRule="auto"/>
+        <w:jc w:val="center"/>
+        <w:rPr>
+          <w:rFonts w:ascii="Times New Roman" w:cs="Times New Roman" w:eastAsia="Times New Roman" w:hAnsi="Times New Roman"/>
+          <w:sz w:val="28"/>
+          <w:szCs w:val="28"/>
+        </w:rPr>
+      </w:pPr>
+      <w:r>
+        <w:rPr>
+          <w:rtl w:val="0"/>
+        </w:rPr>
+      </w:r>
+    </w:p>
+    <w:p>
+      <w:pPr>
+        <w:spacing w:line="240" w:lineRule="auto"/>
+        <w:jc w:val="center"/>
+        <w:rPr>
+          <w:rFonts w:ascii="Times New Roman" w:cs="Times New Roman" w:eastAsia="Times New Roman" w:hAnsi="Times New Roman"/>
+          <w:sz w:val="28"/>
+          <w:szCs w:val="28"/>
+        </w:rPr>
+      </w:pPr>
+      <w:r>
+        <w:rPr>
+          <w:rtl w:val="0"/>
+        </w:rPr>
+      </w:r>
+    </w:p>
+    <w:p>
+      <w:pPr>
+        <w:spacing w:line="240" w:lineRule="auto"/>
+        <w:jc w:val="center"/>
+        <w:rPr>
+          <w:rFonts w:ascii="Times New Roman" w:cs="Times New Roman" w:eastAsia="Times New Roman" w:hAnsi="Times New Roman"/>
+          <w:b w:val="1"/>
+          <w:smallCaps w:val="1"/>
+          <w:sz w:val="28"/>
+          <w:szCs w:val="28"/>
+        </w:rPr>
+      </w:pPr>
+      <w:r>
+        <w:rPr>
+          <w:rtl w:val="0"/>
+        </w:rPr>
+      </w:r>
+    </w:p>
+    <w:p>
+      <w:pPr>
+        <w:spacing w:line="360" w:lineRule="auto"/>
+        <w:rPr>
+          <w:rFonts w:ascii="Times New Roman" w:cs="Times New Roman" w:eastAsia="Times New Roman" w:hAnsi="Times New Roman"/>
+          <w:sz w:val="28"/>
+          <w:szCs w:val="28"/>
+        </w:rPr>
+      </w:pPr>
+      <w:r>
+        <w:rPr>
+          <w:rtl w:val="0"/>
+        </w:rPr>
+      </w:r>
+    </w:p>
+    <w:p>
+      <w:pPr>
+        <w:spacing w:line="240" w:lineRule="auto"/>
+        <w:jc w:val="right"/>
+        <w:rPr>
+          <w:rFonts w:ascii="Times New Roman" w:cs="Times New Roman" w:eastAsia="Times New Roman" w:hAnsi="Times New Roman"/>
+          <w:b w:val="1"/>
+          <w:sz w:val="28"/>
+          <w:szCs w:val="28"/>
+        </w:rPr>
+      </w:pPr>
+      <w:r>
+        <w:rPr>
+          <w:rFonts w:ascii="Times New Roman" w:cs="Times New Roman" w:eastAsia="Times New Roman" w:hAnsi="Times New Roman"/>
+          <w:b w:val="1"/>
+          <w:sz w:val="28"/>
+          <w:szCs w:val="28"/>
+          <w:rtl w:val="0"/>
+        </w:rPr>
+        <w:t xml:space="preserve">Виконав:</w:t>
+      </w:r>
+    </w:p>
+    <w:p>
+      <w:pPr>
+        <w:spacing w:line="240" w:lineRule="auto"/>
+        <w:jc w:val="right"/>
         <w:rPr>
           <w:rFonts w:ascii="Times New Roman" w:cs="Times New Roman" w:eastAsia="Times New Roman" w:hAnsi="Times New Roman"/>
           <w:b w:val="1"/>
@@ -272,51 +662,36 @@
       </w:pPr>
       <w:r>
         <w:rPr>
-          <w:rtl w:val="0"/>
-        </w:rPr>
-      </w:r>
-    </w:p>
-    <w:p>
-      <w:pPr>
-        <w:spacing w:after="200" w:line="240" w:lineRule="auto"/>
-        <w:jc w:val="left"/>
-        <w:rPr>
           <w:rFonts w:ascii="Times New Roman" w:cs="Times New Roman" w:eastAsia="Times New Roman" w:hAnsi="Times New Roman"/>
           <w:b w:val="1"/>
           <w:i w:val="1"/>
           <w:sz w:val="28"/>
           <w:szCs w:val="28"/>
-        </w:rPr>
-      </w:pPr>
-      <w:r>
-        <w:rPr>
-          <w:rtl w:val="0"/>
-        </w:rPr>
-      </w:r>
-    </w:p>
-    <w:p>
-      <w:pPr>
-        <w:spacing w:after="200" w:line="360" w:lineRule="auto"/>
+          <w:rtl w:val="0"/>
+        </w:rPr>
+        <w:t xml:space="preserve"> </w:t>
+      </w:r>
+      <w:r>
         <w:rPr>
           <w:rFonts w:ascii="Times New Roman" w:cs="Times New Roman" w:eastAsia="Times New Roman" w:hAnsi="Times New Roman"/>
           <w:sz w:val="28"/>
           <w:szCs w:val="28"/>
-        </w:rPr>
-      </w:pPr>
-      <w:r>
-        <w:rPr>
-          <w:rtl w:val="0"/>
-        </w:rPr>
-      </w:r>
-    </w:p>
-    <w:p>
-      <w:pPr>
-        <w:spacing w:after="200" w:line="240" w:lineRule="auto"/>
+          <w:rtl w:val="0"/>
+        </w:rPr>
+        <w:t xml:space="preserve">Студент групи ШІ-11</w:t>
+      </w:r>
+      <w:r>
+        <w:rPr>
+          <w:rtl w:val="0"/>
+        </w:rPr>
+      </w:r>
+    </w:p>
+    <w:p>
+      <w:pPr>
+        <w:spacing w:line="240" w:lineRule="auto"/>
         <w:jc w:val="right"/>
         <w:rPr>
           <w:rFonts w:ascii="Times New Roman" w:cs="Times New Roman" w:eastAsia="Times New Roman" w:hAnsi="Times New Roman"/>
-          <w:b w:val="1"/>
-          <w:i w:val="1"/>
           <w:sz w:val="28"/>
           <w:szCs w:val="28"/>
         </w:rPr>
@@ -324,108 +699,72 @@
       <w:r>
         <w:rPr>
           <w:rFonts w:ascii="Times New Roman" w:cs="Times New Roman" w:eastAsia="Times New Roman" w:hAnsi="Times New Roman"/>
-          <w:b w:val="1"/>
-          <w:i w:val="1"/>
           <w:sz w:val="28"/>
           <w:szCs w:val="28"/>
           <w:rtl w:val="0"/>
         </w:rPr>
-        <w:t xml:space="preserve">Виконав:</w:t>
-      </w:r>
-    </w:p>
-    <w:p>
-      <w:pPr>
-        <w:spacing w:after="200" w:line="240" w:lineRule="auto"/>
-        <w:jc w:val="right"/>
+        <w:t xml:space="preserve">Хайлов Володимир Олексійович</w:t>
+      </w:r>
+    </w:p>
+    <w:p>
+      <w:pPr>
+        <w:spacing w:line="240" w:lineRule="auto"/>
+        <w:jc w:val="center"/>
         <w:rPr>
           <w:rFonts w:ascii="Times New Roman" w:cs="Times New Roman" w:eastAsia="Times New Roman" w:hAnsi="Times New Roman"/>
           <w:b w:val="1"/>
-          <w:i w:val="1"/>
           <w:sz w:val="28"/>
           <w:szCs w:val="28"/>
         </w:rPr>
       </w:pPr>
       <w:r>
         <w:rPr>
-          <w:rFonts w:ascii="Times New Roman" w:cs="Times New Roman" w:eastAsia="Times New Roman" w:hAnsi="Times New Roman"/>
-          <w:b w:val="1"/>
-          <w:i w:val="1"/>
+          <w:rtl w:val="0"/>
+        </w:rPr>
+      </w:r>
+    </w:p>
+    <w:p>
+      <w:pPr>
+        <w:spacing w:after="200" w:line="276" w:lineRule="auto"/>
+        <w:jc w:val="center"/>
+        <w:rPr>
+          <w:rFonts w:ascii="Times New Roman" w:cs="Times New Roman" w:eastAsia="Times New Roman" w:hAnsi="Times New Roman"/>
           <w:sz w:val="28"/>
           <w:szCs w:val="28"/>
-          <w:rtl w:val="0"/>
-        </w:rPr>
-        <w:t xml:space="preserve"> </w:t>
-      </w:r>
-      <w:r>
+        </w:rPr>
+      </w:pPr>
+      <w:r>
+        <w:rPr>
+          <w:rtl w:val="0"/>
+        </w:rPr>
+      </w:r>
+    </w:p>
+    <w:p>
+      <w:pPr>
+        <w:spacing w:after="200" w:line="276" w:lineRule="auto"/>
+        <w:jc w:val="center"/>
         <w:rPr>
           <w:rFonts w:ascii="Times New Roman" w:cs="Times New Roman" w:eastAsia="Times New Roman" w:hAnsi="Times New Roman"/>
           <w:sz w:val="28"/>
           <w:szCs w:val="28"/>
-          <w:rtl w:val="0"/>
-        </w:rPr>
-        <w:t xml:space="preserve">студент групи ШІ - 11</w:t>
-      </w:r>
-      <w:r>
-        <w:rPr>
-          <w:rtl w:val="0"/>
-        </w:rPr>
-      </w:r>
-    </w:p>
-    <w:p>
-      <w:pPr>
-        <w:spacing w:after="200" w:line="240" w:lineRule="auto"/>
-        <w:jc w:val="right"/>
+        </w:rPr>
+      </w:pPr>
+      <w:r>
+        <w:rPr>
+          <w:rtl w:val="0"/>
+        </w:rPr>
+      </w:r>
+    </w:p>
+    <w:p>
+      <w:pPr>
+        <w:spacing w:after="200" w:line="276" w:lineRule="auto"/>
+        <w:jc w:val="center"/>
         <w:rPr>
           <w:rFonts w:ascii="Times New Roman" w:cs="Times New Roman" w:eastAsia="Times New Roman" w:hAnsi="Times New Roman"/>
           <w:sz w:val="28"/>
           <w:szCs w:val="28"/>
         </w:rPr>
       </w:pPr>
-      <w:r>
-        <w:rPr>
-          <w:rFonts w:ascii="Times New Roman" w:cs="Times New Roman" w:eastAsia="Times New Roman" w:hAnsi="Times New Roman"/>
-          <w:sz w:val="28"/>
-          <w:szCs w:val="28"/>
-          <w:rtl w:val="0"/>
-        </w:rPr>
-        <w:t xml:space="preserve">Хайлов Володимир</w:t>
-      </w:r>
-    </w:p>
-    <w:p>
-      <w:pPr>
-        <w:spacing w:after="200" w:line="240" w:lineRule="auto"/>
-        <w:jc w:val="right"/>
-        <w:rPr>
-          <w:rFonts w:ascii="Times New Roman" w:cs="Times New Roman" w:eastAsia="Times New Roman" w:hAnsi="Times New Roman"/>
-          <w:sz w:val="28"/>
-          <w:szCs w:val="28"/>
-        </w:rPr>
-      </w:pPr>
-      <w:r>
-        <w:rPr>
-          <w:rtl w:val="0"/>
-        </w:rPr>
-      </w:r>
-    </w:p>
-    <w:p>
-      <w:pPr>
-        <w:spacing w:after="200" w:line="276" w:lineRule="auto"/>
-        <w:jc w:val="center"/>
-        <w:rPr>
-          <w:rFonts w:ascii="Times New Roman" w:cs="Times New Roman" w:eastAsia="Times New Roman" w:hAnsi="Times New Roman"/>
-          <w:sz w:val="24"/>
-          <w:szCs w:val="24"/>
-        </w:rPr>
-      </w:pPr>
-      <w:r>
-        <w:rPr>
-          <w:rFonts w:ascii="Times New Roman" w:cs="Times New Roman" w:eastAsia="Times New Roman" w:hAnsi="Times New Roman"/>
-          <w:sz w:val="28"/>
-          <w:szCs w:val="28"/>
-          <w:rtl w:val="0"/>
-        </w:rPr>
-        <w:t xml:space="preserve">Львів 2023</w:t>
-      </w:r>
       <w:r>
         <w:rPr>
           <w:rtl w:val="0"/>
@@ -1036,12 +1375,12 @@
           <wp:inline distB="114300" distT="114300" distL="114300" distR="114300">
             <wp:extent cx="5731200" cy="3492500"/>
             <wp:effectExtent b="0" l="0" r="0" t="0"/>
-            <wp:docPr id="12" name="image12.png"/>
+            <wp:docPr id="12" name="image13.png"/>
             <a:graphic>
               <a:graphicData uri="http://schemas.openxmlformats.org/drawingml/2006/picture">
                 <pic:pic>
                   <pic:nvPicPr>
-                    <pic:cNvPr id="0" name="image12.png"/>
+                    <pic:cNvPr id="0" name="image13.png"/>
                     <pic:cNvPicPr preferRelativeResize="0"/>
                   </pic:nvPicPr>
                   <pic:blipFill>
@@ -1195,12 +1534,12 @@
           <wp:inline distB="114300" distT="114300" distL="114300" distR="114300">
             <wp:extent cx="3824288" cy="8652450"/>
             <wp:effectExtent b="0" l="0" r="0" t="0"/>
-            <wp:docPr id="6" name="image18.png"/>
+            <wp:docPr id="6" name="image14.png"/>
             <a:graphic>
               <a:graphicData uri="http://schemas.openxmlformats.org/drawingml/2006/picture">
                 <pic:pic>
                   <pic:nvPicPr>
-                    <pic:cNvPr id="0" name="image18.png"/>
+                    <pic:cNvPr id="0" name="image14.png"/>
                     <pic:cNvPicPr preferRelativeResize="0"/>
                   </pic:nvPicPr>
                   <pic:blipFill>
@@ -1354,12 +1693,12 @@
           <wp:inline distB="114300" distT="114300" distL="114300" distR="114300">
             <wp:extent cx="5206207" cy="5318633"/>
             <wp:effectExtent b="0" l="0" r="0" t="0"/>
-            <wp:docPr id="7" name="image5.png"/>
+            <wp:docPr id="8" name="image12.png"/>
             <a:graphic>
               <a:graphicData uri="http://schemas.openxmlformats.org/drawingml/2006/picture">
                 <pic:pic>
                   <pic:nvPicPr>
-                    <pic:cNvPr id="0" name="image5.png"/>
+                    <pic:cNvPr id="0" name="image12.png"/>
                     <pic:cNvPicPr preferRelativeResize="0"/>
                   </pic:nvPicPr>
                   <pic:blipFill>
@@ -1470,12 +1809,12 @@
           <wp:inline distB="114300" distT="114300" distL="114300" distR="114300">
             <wp:extent cx="4719638" cy="4899956"/>
             <wp:effectExtent b="0" l="0" r="0" t="0"/>
-            <wp:docPr id="16" name="image9.png"/>
+            <wp:docPr id="16" name="image19.png"/>
             <a:graphic>
               <a:graphicData uri="http://schemas.openxmlformats.org/drawingml/2006/picture">
                 <pic:pic>
                   <pic:nvPicPr>
-                    <pic:cNvPr id="0" name="image9.png"/>
+                    <pic:cNvPr id="0" name="image19.png"/>
                     <pic:cNvPicPr preferRelativeResize="0"/>
                   </pic:nvPicPr>
                   <pic:blipFill>
@@ -1844,12 +2183,12 @@
           <wp:inline distB="114300" distT="114300" distL="114300" distR="114300">
             <wp:extent cx="5731200" cy="5219700"/>
             <wp:effectExtent b="0" l="0" r="0" t="0"/>
-            <wp:docPr id="4" name="image3.png"/>
+            <wp:docPr id="4" name="image11.png"/>
             <a:graphic>
               <a:graphicData uri="http://schemas.openxmlformats.org/drawingml/2006/picture">
                 <pic:pic>
                   <pic:nvPicPr>
-                    <pic:cNvPr id="0" name="image3.png"/>
+                    <pic:cNvPr id="0" name="image11.png"/>
                     <pic:cNvPicPr preferRelativeResize="0"/>
                   </pic:nvPicPr>
                   <pic:blipFill>
@@ -1971,12 +2310,12 @@
           <wp:inline distB="114300" distT="114300" distL="114300" distR="114300">
             <wp:extent cx="5082874" cy="7843838"/>
             <wp:effectExtent b="0" l="0" r="0" t="0"/>
-            <wp:docPr id="13" name="image16.png"/>
+            <wp:docPr id="13" name="image6.png"/>
             <a:graphic>
               <a:graphicData uri="http://schemas.openxmlformats.org/drawingml/2006/picture">
                 <pic:pic>
                   <pic:nvPicPr>
-                    <pic:cNvPr id="0" name="image16.png"/>
+                    <pic:cNvPr id="0" name="image6.png"/>
                     <pic:cNvPicPr preferRelativeResize="0"/>
                   </pic:nvPicPr>
                   <pic:blipFill>
@@ -2097,12 +2436,12 @@
           <wp:inline distB="114300" distT="114300" distL="114300" distR="114300">
             <wp:extent cx="5731200" cy="4381500"/>
             <wp:effectExtent b="0" l="0" r="0" t="0"/>
-            <wp:docPr id="18" name="image14.png"/>
+            <wp:docPr id="18" name="image9.png"/>
             <a:graphic>
               <a:graphicData uri="http://schemas.openxmlformats.org/drawingml/2006/picture">
                 <pic:pic>
                   <pic:nvPicPr>
-                    <pic:cNvPr id="0" name="image14.png"/>
+                    <pic:cNvPr id="0" name="image9.png"/>
                     <pic:cNvPicPr preferRelativeResize="0"/>
                   </pic:nvPicPr>
                   <pic:blipFill>
@@ -2183,12 +2522,12 @@
           <wp:inline distB="114300" distT="114300" distL="114300" distR="114300">
             <wp:extent cx="5731200" cy="4800600"/>
             <wp:effectExtent b="0" l="0" r="0" t="0"/>
-            <wp:docPr id="21" name="image20.png"/>
+            <wp:docPr id="21" name="image21.png"/>
             <a:graphic>
               <a:graphicData uri="http://schemas.openxmlformats.org/drawingml/2006/picture">
                 <pic:pic>
                   <pic:nvPicPr>
-                    <pic:cNvPr id="0" name="image20.png"/>
+                    <pic:cNvPr id="0" name="image21.png"/>
                     <pic:cNvPicPr preferRelativeResize="0"/>
                   </pic:nvPicPr>
                   <pic:blipFill>
@@ -2309,12 +2648,12 @@
           <wp:inline distB="114300" distT="114300" distL="114300" distR="114300">
             <wp:extent cx="5731200" cy="4775200"/>
             <wp:effectExtent b="0" l="0" r="0" t="0"/>
-            <wp:docPr id="1" name="image1.png"/>
+            <wp:docPr id="1" name="image3.png"/>
             <a:graphic>
               <a:graphicData uri="http://schemas.openxmlformats.org/drawingml/2006/picture">
                 <pic:pic>
                   <pic:nvPicPr>
-                    <pic:cNvPr id="0" name="image1.png"/>
+                    <pic:cNvPr id="0" name="image3.png"/>
                     <pic:cNvPicPr preferRelativeResize="0"/>
                   </pic:nvPicPr>
                   <pic:blipFill>
@@ -2499,12 +2838,12 @@
           <wp:inline distB="114300" distT="114300" distL="114300" distR="114300">
             <wp:extent cx="5731200" cy="609600"/>
             <wp:effectExtent b="0" l="0" r="0" t="0"/>
-            <wp:docPr id="15" name="image21.png"/>
+            <wp:docPr id="15" name="image17.png"/>
             <a:graphic>
               <a:graphicData uri="http://schemas.openxmlformats.org/drawingml/2006/picture">
                 <pic:pic>
                   <pic:nvPicPr>
-                    <pic:cNvPr id="0" name="image21.png"/>
+                    <pic:cNvPr id="0" name="image17.png"/>
                     <pic:cNvPicPr preferRelativeResize="0"/>
                   </pic:nvPicPr>
                   <pic:blipFill>
@@ -2554,12 +2893,12 @@
           <wp:inline distB="114300" distT="114300" distL="114300" distR="114300">
             <wp:extent cx="1343025" cy="361950"/>
             <wp:effectExtent b="0" l="0" r="0" t="0"/>
-            <wp:docPr id="20" name="image19.png"/>
+            <wp:docPr id="20" name="image7.png"/>
             <a:graphic>
               <a:graphicData uri="http://schemas.openxmlformats.org/drawingml/2006/picture">
                 <pic:pic>
                   <pic:nvPicPr>
-                    <pic:cNvPr id="0" name="image19.png"/>
+                    <pic:cNvPr id="0" name="image7.png"/>
                     <pic:cNvPicPr preferRelativeResize="0"/>
                   </pic:nvPicPr>
                   <pic:blipFill>
@@ -2703,12 +3042,12 @@
           <wp:inline distB="114300" distT="114300" distL="114300" distR="114300">
             <wp:extent cx="5731200" cy="1689100"/>
             <wp:effectExtent b="0" l="0" r="0" t="0"/>
-            <wp:docPr id="14" name="image8.png"/>
+            <wp:docPr id="14" name="image20.png"/>
             <a:graphic>
               <a:graphicData uri="http://schemas.openxmlformats.org/drawingml/2006/picture">
                 <pic:pic>
                   <pic:nvPicPr>
-                    <pic:cNvPr id="0" name="image8.png"/>
+                    <pic:cNvPr id="0" name="image20.png"/>
                     <pic:cNvPicPr preferRelativeResize="0"/>
                   </pic:nvPicPr>
                   <pic:blipFill>
@@ -2778,12 +3117,12 @@
           <wp:inline distB="114300" distT="114300" distL="114300" distR="114300">
             <wp:extent cx="3057525" cy="4400550"/>
             <wp:effectExtent b="0" l="0" r="0" t="0"/>
-            <wp:docPr id="2" name="image11.png"/>
+            <wp:docPr id="2" name="image8.png"/>
             <a:graphic>
               <a:graphicData uri="http://schemas.openxmlformats.org/drawingml/2006/picture">
                 <pic:pic>
                   <pic:nvPicPr>
-                    <pic:cNvPr id="0" name="image11.png"/>
+                    <pic:cNvPr id="0" name="image8.png"/>
                     <pic:cNvPicPr preferRelativeResize="0"/>
                   </pic:nvPicPr>
                   <pic:blipFill>
@@ -2930,12 +3269,12 @@
           <wp:inline distB="114300" distT="114300" distL="114300" distR="114300">
             <wp:extent cx="4424363" cy="3421645"/>
             <wp:effectExtent b="0" l="0" r="0" t="0"/>
-            <wp:docPr id="8" name="image15.png"/>
+            <wp:docPr id="9" name="image5.png"/>
             <a:graphic>
               <a:graphicData uri="http://schemas.openxmlformats.org/drawingml/2006/picture">
                 <pic:pic>
                   <pic:nvPicPr>
-                    <pic:cNvPr id="0" name="image15.png"/>
+                    <pic:cNvPr id="0" name="image5.png"/>
                     <pic:cNvPicPr preferRelativeResize="0"/>
                   </pic:nvPicPr>
                   <pic:blipFill>
@@ -2985,12 +3324,12 @@
           <wp:inline distB="114300" distT="114300" distL="114300" distR="114300">
             <wp:extent cx="3543300" cy="933450"/>
             <wp:effectExtent b="0" l="0" r="0" t="0"/>
-            <wp:docPr id="19" name="image13.png"/>
+            <wp:docPr id="19" name="image16.png"/>
             <a:graphic>
               <a:graphicData uri="http://schemas.openxmlformats.org/drawingml/2006/picture">
                 <pic:pic>
                   <pic:nvPicPr>
-                    <pic:cNvPr id="0" name="image13.png"/>
+                    <pic:cNvPr id="0" name="image16.png"/>
                     <pic:cNvPicPr preferRelativeResize="0"/>
                   </pic:nvPicPr>
                   <pic:blipFill>
@@ -3116,12 +3455,12 @@
           <wp:inline distB="114300" distT="114300" distL="114300" distR="114300">
             <wp:extent cx="5731200" cy="812800"/>
             <wp:effectExtent b="0" l="0" r="0" t="0"/>
-            <wp:docPr id="17" name="image6.png"/>
+            <wp:docPr id="17" name="image18.png"/>
             <a:graphic>
               <a:graphicData uri="http://schemas.openxmlformats.org/drawingml/2006/picture">
                 <pic:pic>
                   <pic:nvPicPr>
-                    <pic:cNvPr id="0" name="image6.png"/>
+                    <pic:cNvPr id="0" name="image18.png"/>
                     <pic:cNvPicPr preferRelativeResize="0"/>
                   </pic:nvPicPr>
                   <pic:blipFill>
@@ -3171,12 +3510,12 @@
           <wp:inline distB="114300" distT="114300" distL="114300" distR="114300">
             <wp:extent cx="4105275" cy="533400"/>
             <wp:effectExtent b="0" l="0" r="0" t="0"/>
-            <wp:docPr id="5" name="image17.png"/>
+            <wp:docPr id="5" name="image4.png"/>
             <a:graphic>
               <a:graphicData uri="http://schemas.openxmlformats.org/drawingml/2006/picture">
                 <pic:pic>
                   <pic:nvPicPr>
-                    <pic:cNvPr id="0" name="image17.png"/>
+                    <pic:cNvPr id="0" name="image4.png"/>
                     <pic:cNvPicPr preferRelativeResize="0"/>
                   </pic:nvPicPr>
                   <pic:blipFill>
@@ -3340,12 +3679,12 @@
           <wp:inline distB="114300" distT="114300" distL="114300" distR="114300">
             <wp:extent cx="5731200" cy="698500"/>
             <wp:effectExtent b="0" l="0" r="0" t="0"/>
-            <wp:docPr id="10" name="image4.png"/>
+            <wp:docPr id="10" name="image15.png"/>
             <a:graphic>
               <a:graphicData uri="http://schemas.openxmlformats.org/drawingml/2006/picture">
                 <pic:pic>
                   <pic:nvPicPr>
-                    <pic:cNvPr id="0" name="image4.png"/>
+                    <pic:cNvPr id="0" name="image15.png"/>
                     <pic:cNvPicPr preferRelativeResize="0"/>
                   </pic:nvPicPr>
                   <pic:blipFill>
@@ -3638,12 +3977,39 @@
       </w:r>
     </w:p>
     <w:sectPr>
+      <w:footerReference r:id="rId27" w:type="default"/>
       <w:pgSz w:h="16834" w:w="11909" w:orient="portrait"/>
       <w:pgMar w:bottom="1440" w:top="1440" w:left="1440" w:right="1440" w:header="720" w:footer="720"/>
       <w:pgNumType w:start="1"/>
     </w:sectPr>
   </w:body>
 </w:document>
+</file>
+
+<file path=word/footer1.xml><?xml version="1.0" encoding="utf-8"?>
+<w:ftr xmlns:mc="http://schemas.openxmlformats.org/markup-compatibility/2006" xmlns:o="urn:schemas-microsoft-com:office:office" xmlns:r="http://schemas.openxmlformats.org/officeDocument/2006/relationships" xmlns:m="http://schemas.openxmlformats.org/officeDocument/2006/math" xmlns:v="urn:schemas-microsoft-com:vml" xmlns:wp="http://schemas.openxmlformats.org/drawingml/2006/wordprocessingDrawing" xmlns:w10="urn:schemas-microsoft-com:office:word" xmlns:w="http://schemas.openxmlformats.org/wordprocessingml/2006/main" xmlns:wne="http://schemas.microsoft.com/office/word/2006/wordml" xmlns:sl="http://schemas.openxmlformats.org/schemaLibrary/2006/main" xmlns:a="http://schemas.openxmlformats.org/drawingml/2006/main" xmlns:pic="http://schemas.openxmlformats.org/drawingml/2006/picture" xmlns:c="http://schemas.openxmlformats.org/drawingml/2006/chart" xmlns:lc="http://schemas.openxmlformats.org/drawingml/2006/lockedCanvas" xmlns:dgm="http://schemas.openxmlformats.org/drawingml/2006/diagram" xmlns:wps="http://schemas.microsoft.com/office/word/2010/wordprocessingShape" xmlns:wpg="http://schemas.microsoft.com/office/word/2010/wordprocessingGroup" xmlns:w14="http://schemas.microsoft.com/office/word/2010/wordml" xmlns:w15="http://schemas.microsoft.com/office/word/2012/wordml">
+  <w:p>
+    <w:pPr>
+      <w:spacing w:line="240" w:lineRule="auto"/>
+      <w:jc w:val="center"/>
+      <w:rPr/>
+    </w:pPr>
+    <w:r>
+      <w:rPr>
+        <w:rFonts w:ascii="Times New Roman" w:cs="Times New Roman" w:eastAsia="Times New Roman" w:hAnsi="Times New Roman"/>
+        <w:sz w:val="28"/>
+        <w:szCs w:val="28"/>
+        <w:rtl w:val="0"/>
+      </w:rPr>
+      <w:t xml:space="preserve">Львів 2023</w:t>
+    </w:r>
+    <w:r>
+      <w:rPr>
+        <w:rtl w:val="0"/>
+      </w:rPr>
+    </w:r>
+  </w:p>
+</w:ftr>
 </file>
 
 <file path=word/numbering.xml><?xml version="1.0" encoding="utf-8"?>

</xml_diff>